<commit_message>
add figs, improve labelling, add text about service info in OSM
</commit_message>
<xml_diff>
--- a/senegal-health-facilities-2020-12.docx
+++ b/senegal-health-facilities-2020-12.docx
@@ -53,7 +53,7 @@
         <w:pStyle w:val="Date"/>
       </w:pPr>
       <w:r>
-        <w:t xml:space="preserve">2021-02-13</w:t>
+        <w:t xml:space="preserve">2021-02-14</w:t>
       </w:r>
     </w:p>
     <w:p>
@@ -74,6 +74,177 @@
       </w:r>
       <w:r>
         <w:t xml:space="preserve">November 2020</w:t>
+      </w:r>
+    </w:p>
+    <w:p>
+      <w:pPr>
+        <w:pStyle w:val="BodyText"/>
+      </w:pPr>
+      <w:r>
+        <w:t xml:space="preserve">High quality tiff images available here :</w:t>
+      </w:r>
+      <w:r>
+        <w:t xml:space="preserve"> </w:t>
+      </w:r>
+      <w:hyperlink r:id="rId20">
+        <w:r>
+          <w:rPr>
+            <w:rStyle w:val="Hyperlink"/>
+          </w:rPr>
+          <w:t xml:space="preserve">https://github.com/afrimapr/afrimapr_dev/tree/master/2021-02-senegal-plots</w:t>
+        </w:r>
+      </w:hyperlink>
+    </w:p>
+    <w:p>
+      <w:pPr>
+        <w:pStyle w:val="BodyText"/>
+      </w:pPr>
+      <w:r>
+        <w:t xml:space="preserve">Note that for the data in OSM/healthsites before this collection :</w:t>
+      </w:r>
+    </w:p>
+    <w:p>
+      <w:pPr>
+        <w:pStyle w:val="BodyText"/>
+      </w:pPr>
+      <w:r>
+        <w:rPr>
+          <w:b/>
+        </w:rPr>
+        <w:t xml:space="preserve">197</w:t>
+      </w:r>
+      <w:r>
+        <w:t xml:space="preserve"> </w:t>
+      </w:r>
+      <w:r>
+        <w:t xml:space="preserve">hospital locations in Senegal from OSM using</w:t>
+      </w:r>
+      <w:r>
+        <w:t xml:space="preserve"> </w:t>
+      </w:r>
+      <w:r>
+        <w:rPr>
+          <w:b/>
+        </w:rPr>
+        <w:t xml:space="preserve">amenity</w:t>
+      </w:r>
+      <w:r>
+        <w:t xml:space="preserve"> </w:t>
+      </w:r>
+      <w:r>
+        <w:t xml:space="preserve">==</w:t>
+      </w:r>
+      <w:r>
+        <w:t xml:space="preserve">‘</w:t>
+      </w:r>
+      <w:r>
+        <w:t xml:space="preserve">hospital</w:t>
+      </w:r>
+      <w:r>
+        <w:t xml:space="preserve">’</w:t>
+      </w:r>
+      <w:r>
+        <w:t xml:space="preserve">.</w:t>
+      </w:r>
+      <w:r>
+        <w:t xml:space="preserve"> </w:t>
+      </w:r>
+      <w:r>
+        <w:t xml:space="preserve">Many of the names make them look like they are not hospitals.</w:t>
+      </w:r>
+    </w:p>
+    <w:p>
+      <w:pPr>
+        <w:pStyle w:val="BodyText"/>
+      </w:pPr>
+      <w:r>
+        <w:t xml:space="preserve">If instead look for hospital in the</w:t>
+      </w:r>
+      <w:r>
+        <w:t xml:space="preserve"> </w:t>
+      </w:r>
+      <w:r>
+        <w:rPr>
+          <w:b/>
+        </w:rPr>
+        <w:t xml:space="preserve">healthcare</w:t>
+      </w:r>
+      <w:r>
+        <w:t xml:space="preserve"> </w:t>
+      </w:r>
+      <w:r>
+        <w:t xml:space="preserve">tag get</w:t>
+      </w:r>
+      <w:r>
+        <w:t xml:space="preserve"> </w:t>
+      </w:r>
+      <w:r>
+        <w:rPr>
+          <w:b/>
+        </w:rPr>
+        <w:t xml:space="preserve">41</w:t>
+      </w:r>
+      <w:r>
+        <w:t xml:space="preserve"> </w:t>
+      </w:r>
+      <w:r>
+        <w:t xml:space="preserve">hospitals which seems more reasonable.</w:t>
+      </w:r>
+    </w:p>
+    <w:p>
+      <w:pPr>
+        <w:pStyle w:val="BodyText"/>
+      </w:pPr>
+      <w:r>
+        <w:rPr>
+          <w:b/>
+        </w:rPr>
+        <w:t xml:space="preserve">health_amenity_type</w:t>
+      </w:r>
+      <w:r>
+        <w:t xml:space="preserve"> </w:t>
+      </w:r>
+      <w:r>
+        <w:t xml:space="preserve">in a handful of cases has info on services</w:t>
+      </w:r>
+      <w:r>
+        <w:t xml:space="preserve"> </w:t>
+      </w:r>
+      <w:r>
+        <w:t xml:space="preserve">e.g. ultrasound &amp; one operating theatre.</w:t>
+      </w:r>
+    </w:p>
+    <w:p>
+      <w:pPr>
+        <w:pStyle w:val="BodyText"/>
+      </w:pPr>
+      <w:r>
+        <w:rPr>
+          <w:b/>
+        </w:rPr>
+        <w:t xml:space="preserve">specialty</w:t>
+      </w:r>
+      <w:r>
+        <w:t xml:space="preserve"> </w:t>
+      </w:r>
+      <w:r>
+        <w:t xml:space="preserve">has information on e.g. paediatrics in a couple of cases.</w:t>
+      </w:r>
+    </w:p>
+    <w:p>
+      <w:pPr>
+        <w:pStyle w:val="BodyText"/>
+      </w:pPr>
+      <w:r>
+        <w:t xml:space="preserve">Currently seemingly not possible to tell difference between absence of a service &amp; absence of data.</w:t>
+      </w:r>
+    </w:p>
+    <w:p>
+      <w:pPr>
+        <w:pStyle w:val="BodyText"/>
+      </w:pPr>
+      <w:r>
+        <w:t xml:space="preserve">Plenty of potential to standardise &amp; improve how the data are stored even within current OSM setup.</w:t>
       </w:r>
     </w:p>
     <w:p>
@@ -104,53 +275,6 @@
                 <pic:pic>
                   <pic:nvPicPr>
                     <pic:cNvPr descr="2021-02-senegal-plots/survey2020-beds-1.tiff" id="0" name="Picture"/>
-                    <pic:cNvPicPr>
-                      <a:picLocks noChangeArrowheads="1" noChangeAspect="1"/>
-                    </pic:cNvPicPr>
-                  </pic:nvPicPr>
-                  <pic:blipFill>
-                    <a:blip r:embed="rId20"/>
-                    <a:stretch>
-                      <a:fillRect/>
-                    </a:stretch>
-                  </pic:blipFill>
-                  <pic:spPr bwMode="auto">
-                    <a:xfrm>
-                      <a:off x="0" y="0"/>
-                      <a:ext cx="3810000" cy="2540000"/>
-                    </a:xfrm>
-                    <a:prstGeom prst="rect">
-                      <a:avLst/>
-                    </a:prstGeom>
-                    <a:noFill/>
-                    <a:ln w="9525">
-                      <a:noFill/>
-                      <a:headEnd/>
-                      <a:tailEnd/>
-                    </a:ln>
-                  </pic:spPr>
-                </pic:pic>
-              </a:graphicData>
-            </a:graphic>
-          </wp:inline>
-        </w:drawing>
-      </w:r>
-    </w:p>
-    <w:p>
-      <w:pPr>
-        <w:pStyle w:val="BodyText"/>
-      </w:pPr>
-      <w:r>
-        <w:drawing>
-          <wp:inline>
-            <wp:extent cx="3810000" cy="2540000"/>
-            <wp:effectExtent b="0" l="0" r="0" t="0"/>
-            <wp:docPr descr="" title="" id="1" name="Picture"/>
-            <a:graphic>
-              <a:graphicData uri="http://schemas.openxmlformats.org/drawingml/2006/picture">
-                <pic:pic>
-                  <pic:nvPicPr>
-                    <pic:cNvPr descr="2021-02-senegal-plots/osmb4-beds-1.tiff" id="0" name="Picture"/>
                     <pic:cNvPicPr>
                       <a:picLocks noChangeArrowheads="1" noChangeAspect="1"/>
                     </pic:cNvPicPr>
@@ -184,19 +308,6 @@
       </w:r>
     </w:p>
     <w:p>
-      <w:r>
-        <w:br w:type="page"/>
-      </w:r>
-    </w:p>
-    <w:p>
-      <w:pPr>
-        <w:pStyle w:val="BodyText"/>
-      </w:pPr>
-      <w:r>
-        <w:t xml:space="preserve">Beds, zoomed in on Dakar &amp; St Louis</w:t>
-      </w:r>
-    </w:p>
-    <w:p>
       <w:pPr>
         <w:pStyle w:val="BodyText"/>
       </w:pPr>
@@ -210,7 +321,7 @@
               <a:graphicData uri="http://schemas.openxmlformats.org/drawingml/2006/picture">
                 <pic:pic>
                   <pic:nvPicPr>
-                    <pic:cNvPr descr="2021-02-senegal-plots/survey2020-beds-zoom-1.tiff" id="0" name="Picture"/>
+                    <pic:cNvPr descr="2021-02-senegal-plots/osmb4-beds-1.tiff" id="0" name="Picture"/>
                     <pic:cNvPicPr>
                       <a:picLocks noChangeArrowheads="1" noChangeAspect="1"/>
                     </pic:cNvPicPr>
@@ -244,6 +355,19 @@
       </w:r>
     </w:p>
     <w:p>
+      <w:r>
+        <w:br w:type="page"/>
+      </w:r>
+    </w:p>
+    <w:p>
+      <w:pPr>
+        <w:pStyle w:val="BodyText"/>
+      </w:pPr>
+      <w:r>
+        <w:t xml:space="preserve">Beds, zoomed in on Dakar &amp; St Louis</w:t>
+      </w:r>
+    </w:p>
+    <w:p>
       <w:pPr>
         <w:pStyle w:val="BodyText"/>
       </w:pPr>
@@ -257,7 +381,7 @@
               <a:graphicData uri="http://schemas.openxmlformats.org/drawingml/2006/picture">
                 <pic:pic>
                   <pic:nvPicPr>
-                    <pic:cNvPr descr="2021-02-senegal-plots/osmb4-beds-zoom-1.tiff" id="0" name="Picture"/>
+                    <pic:cNvPr descr="2021-02-senegal-plots/survey2020-beds-zoom-1.tiff" id="0" name="Picture"/>
                     <pic:cNvPicPr>
                       <a:picLocks noChangeArrowheads="1" noChangeAspect="1"/>
                     </pic:cNvPicPr>
@@ -291,19 +415,6 @@
       </w:r>
     </w:p>
     <w:p>
-      <w:r>
-        <w:br w:type="page"/>
-      </w:r>
-    </w:p>
-    <w:p>
-      <w:pPr>
-        <w:pStyle w:val="BodyText"/>
-      </w:pPr>
-      <w:r>
-        <w:t xml:space="preserve">Doctors</w:t>
-      </w:r>
-    </w:p>
-    <w:p>
       <w:pPr>
         <w:pStyle w:val="BodyText"/>
       </w:pPr>
@@ -317,7 +428,7 @@
               <a:graphicData uri="http://schemas.openxmlformats.org/drawingml/2006/picture">
                 <pic:pic>
                   <pic:nvPicPr>
-                    <pic:cNvPr descr="2021-02-senegal-plots/survey2020-doctor-numbers-1.tiff" id="0" name="Picture"/>
+                    <pic:cNvPr descr="2021-02-senegal-plots/osmb4-beds-zoom-1.tiff" id="0" name="Picture"/>
                     <pic:cNvPicPr>
                       <a:picLocks noChangeArrowheads="1" noChangeAspect="1"/>
                     </pic:cNvPicPr>
@@ -351,11 +462,16 @@
       </w:r>
     </w:p>
     <w:p>
-      <w:pPr>
-        <w:pStyle w:val="BodyText"/>
-      </w:pPr>
-      <w:r>
-        <w:t xml:space="preserve">Nurses</w:t>
+      <w:r>
+        <w:br w:type="page"/>
+      </w:r>
+    </w:p>
+    <w:p>
+      <w:pPr>
+        <w:pStyle w:val="BodyText"/>
+      </w:pPr>
+      <w:r>
+        <w:t xml:space="preserve">Doctors</w:t>
       </w:r>
     </w:p>
     <w:p>
@@ -372,7 +488,7 @@
               <a:graphicData uri="http://schemas.openxmlformats.org/drawingml/2006/picture">
                 <pic:pic>
                   <pic:nvPicPr>
-                    <pic:cNvPr descr="2021-02-senegal-plots/survey2020-nurse-numbers-1.tiff" id="0" name="Picture"/>
+                    <pic:cNvPr descr="2021-02-senegal-plots/survey2020-doctor-numbers-1.tiff" id="0" name="Picture"/>
                     <pic:cNvPicPr>
                       <a:picLocks noChangeArrowheads="1" noChangeAspect="1"/>
                     </pic:cNvPicPr>
@@ -406,16 +522,11 @@
       </w:r>
     </w:p>
     <w:p>
-      <w:r>
-        <w:br w:type="page"/>
-      </w:r>
-    </w:p>
-    <w:p>
-      <w:pPr>
-        <w:pStyle w:val="BodyText"/>
-      </w:pPr>
-      <w:r>
-        <w:t xml:space="preserve">Emergency</w:t>
+      <w:pPr>
+        <w:pStyle w:val="BodyText"/>
+      </w:pPr>
+      <w:r>
+        <w:t xml:space="preserve">Nurses</w:t>
       </w:r>
     </w:p>
     <w:p>
@@ -432,7 +543,7 @@
               <a:graphicData uri="http://schemas.openxmlformats.org/drawingml/2006/picture">
                 <pic:pic>
                   <pic:nvPicPr>
-                    <pic:cNvPr descr="2021-02-senegal-plots/survey2020-emergency-capacity-1.tiff" id="0" name="Picture"/>
+                    <pic:cNvPr descr="2021-02-senegal-plots/survey2020-nurse-numbers-1.tiff" id="0" name="Picture"/>
                     <pic:cNvPicPr>
                       <a:picLocks noChangeArrowheads="1" noChangeAspect="1"/>
                     </pic:cNvPicPr>
@@ -466,6 +577,19 @@
       </w:r>
     </w:p>
     <w:p>
+      <w:r>
+        <w:br w:type="page"/>
+      </w:r>
+    </w:p>
+    <w:p>
+      <w:pPr>
+        <w:pStyle w:val="BodyText"/>
+      </w:pPr>
+      <w:r>
+        <w:t xml:space="preserve">Emergency</w:t>
+      </w:r>
+    </w:p>
+    <w:p>
       <w:pPr>
         <w:pStyle w:val="BodyText"/>
       </w:pPr>
@@ -479,7 +603,7 @@
               <a:graphicData uri="http://schemas.openxmlformats.org/drawingml/2006/picture">
                 <pic:pic>
                   <pic:nvPicPr>
-                    <pic:cNvPr descr="2021-02-senegal-plots/survey2020-hospital-operating-theatre-1.tiff" id="0" name="Picture"/>
+                    <pic:cNvPr descr="2021-02-senegal-plots/survey2020-emergency-capacity-1.tiff" id="0" name="Picture"/>
                     <pic:cNvPicPr>
                       <a:picLocks noChangeArrowheads="1" noChangeAspect="1"/>
                     </pic:cNvPicPr>
@@ -513,6 +637,11 @@
       </w:r>
     </w:p>
     <w:p>
+      <w:r>
+        <w:br w:type="page"/>
+      </w:r>
+    </w:p>
+    <w:p>
       <w:pPr>
         <w:pStyle w:val="BodyText"/>
       </w:pPr>
@@ -526,7 +655,7 @@
               <a:graphicData uri="http://schemas.openxmlformats.org/drawingml/2006/picture">
                 <pic:pic>
                   <pic:nvPicPr>
-                    <pic:cNvPr descr="2021-02-senegal-plots/survey2020-hospital-ultrasound-1.tiff" id="0" name="Picture"/>
+                    <pic:cNvPr descr="2021-02-senegal-plots/osmb4-hospital-operating-1.tiff" id="0" name="Picture"/>
                     <pic:cNvPicPr>
                       <a:picLocks noChangeArrowheads="1" noChangeAspect="1"/>
                     </pic:cNvPicPr>
@@ -573,13 +702,209 @@
               <a:graphicData uri="http://schemas.openxmlformats.org/drawingml/2006/picture">
                 <pic:pic>
                   <pic:nvPicPr>
+                    <pic:cNvPr descr="2021-02-senegal-plots/survey2020-hospital-operating-theatre-1.tiff" id="0" name="Picture"/>
+                    <pic:cNvPicPr>
+                      <a:picLocks noChangeArrowheads="1" noChangeAspect="1"/>
+                    </pic:cNvPicPr>
+                  </pic:nvPicPr>
+                  <pic:blipFill>
+                    <a:blip r:embed="rId29"/>
+                    <a:stretch>
+                      <a:fillRect/>
+                    </a:stretch>
+                  </pic:blipFill>
+                  <pic:spPr bwMode="auto">
+                    <a:xfrm>
+                      <a:off x="0" y="0"/>
+                      <a:ext cx="3810000" cy="2540000"/>
+                    </a:xfrm>
+                    <a:prstGeom prst="rect">
+                      <a:avLst/>
+                    </a:prstGeom>
+                    <a:noFill/>
+                    <a:ln w="9525">
+                      <a:noFill/>
+                      <a:headEnd/>
+                      <a:tailEnd/>
+                    </a:ln>
+                  </pic:spPr>
+                </pic:pic>
+              </a:graphicData>
+            </a:graphic>
+          </wp:inline>
+        </w:drawing>
+      </w:r>
+    </w:p>
+    <w:p>
+      <w:r>
+        <w:br w:type="page"/>
+      </w:r>
+    </w:p>
+    <w:p>
+      <w:pPr>
+        <w:pStyle w:val="BodyText"/>
+      </w:pPr>
+      <w:r>
+        <w:drawing>
+          <wp:inline>
+            <wp:extent cx="3810000" cy="2540000"/>
+            <wp:effectExtent b="0" l="0" r="0" t="0"/>
+            <wp:docPr descr="" title="" id="1" name="Picture"/>
+            <a:graphic>
+              <a:graphicData uri="http://schemas.openxmlformats.org/drawingml/2006/picture">
+                <pic:pic>
+                  <pic:nvPicPr>
+                    <pic:cNvPr descr="2021-02-senegal-plots/osmb4-hospital-ultrasound-1.tiff" id="0" name="Picture"/>
+                    <pic:cNvPicPr>
+                      <a:picLocks noChangeArrowheads="1" noChangeAspect="1"/>
+                    </pic:cNvPicPr>
+                  </pic:nvPicPr>
+                  <pic:blipFill>
+                    <a:blip r:embed="rId30"/>
+                    <a:stretch>
+                      <a:fillRect/>
+                    </a:stretch>
+                  </pic:blipFill>
+                  <pic:spPr bwMode="auto">
+                    <a:xfrm>
+                      <a:off x="0" y="0"/>
+                      <a:ext cx="3810000" cy="2540000"/>
+                    </a:xfrm>
+                    <a:prstGeom prst="rect">
+                      <a:avLst/>
+                    </a:prstGeom>
+                    <a:noFill/>
+                    <a:ln w="9525">
+                      <a:noFill/>
+                      <a:headEnd/>
+                      <a:tailEnd/>
+                    </a:ln>
+                  </pic:spPr>
+                </pic:pic>
+              </a:graphicData>
+            </a:graphic>
+          </wp:inline>
+        </w:drawing>
+      </w:r>
+    </w:p>
+    <w:p>
+      <w:pPr>
+        <w:pStyle w:val="BodyText"/>
+      </w:pPr>
+      <w:r>
+        <w:drawing>
+          <wp:inline>
+            <wp:extent cx="3810000" cy="2540000"/>
+            <wp:effectExtent b="0" l="0" r="0" t="0"/>
+            <wp:docPr descr="" title="" id="1" name="Picture"/>
+            <a:graphic>
+              <a:graphicData uri="http://schemas.openxmlformats.org/drawingml/2006/picture">
+                <pic:pic>
+                  <pic:nvPicPr>
+                    <pic:cNvPr descr="2021-02-senegal-plots/survey2020-hospital-ultrasound-1.tiff" id="0" name="Picture"/>
+                    <pic:cNvPicPr>
+                      <a:picLocks noChangeArrowheads="1" noChangeAspect="1"/>
+                    </pic:cNvPicPr>
+                  </pic:nvPicPr>
+                  <pic:blipFill>
+                    <a:blip r:embed="rId31"/>
+                    <a:stretch>
+                      <a:fillRect/>
+                    </a:stretch>
+                  </pic:blipFill>
+                  <pic:spPr bwMode="auto">
+                    <a:xfrm>
+                      <a:off x="0" y="0"/>
+                      <a:ext cx="3810000" cy="2540000"/>
+                    </a:xfrm>
+                    <a:prstGeom prst="rect">
+                      <a:avLst/>
+                    </a:prstGeom>
+                    <a:noFill/>
+                    <a:ln w="9525">
+                      <a:noFill/>
+                      <a:headEnd/>
+                      <a:tailEnd/>
+                    </a:ln>
+                  </pic:spPr>
+                </pic:pic>
+              </a:graphicData>
+            </a:graphic>
+          </wp:inline>
+        </w:drawing>
+      </w:r>
+      <w:r>
+        <w:t xml:space="preserve"> </w:t>
+      </w:r>
+    </w:p>
+    <w:p>
+      <w:pPr>
+        <w:pStyle w:val="BodyText"/>
+      </w:pPr>
+      <w:r>
+        <w:drawing>
+          <wp:inline>
+            <wp:extent cx="3810000" cy="2540000"/>
+            <wp:effectExtent b="0" l="0" r="0" t="0"/>
+            <wp:docPr descr="" title="" id="1" name="Picture"/>
+            <a:graphic>
+              <a:graphicData uri="http://schemas.openxmlformats.org/drawingml/2006/picture">
+                <pic:pic>
+                  <pic:nvPicPr>
+                    <pic:cNvPr descr="2021-02-senegal-plots/osmb4-hospital-icu-1.tiff" id="0" name="Picture"/>
+                    <pic:cNvPicPr>
+                      <a:picLocks noChangeArrowheads="1" noChangeAspect="1"/>
+                    </pic:cNvPicPr>
+                  </pic:nvPicPr>
+                  <pic:blipFill>
+                    <a:blip r:embed="rId32"/>
+                    <a:stretch>
+                      <a:fillRect/>
+                    </a:stretch>
+                  </pic:blipFill>
+                  <pic:spPr bwMode="auto">
+                    <a:xfrm>
+                      <a:off x="0" y="0"/>
+                      <a:ext cx="3810000" cy="2540000"/>
+                    </a:xfrm>
+                    <a:prstGeom prst="rect">
+                      <a:avLst/>
+                    </a:prstGeom>
+                    <a:noFill/>
+                    <a:ln w="9525">
+                      <a:noFill/>
+                      <a:headEnd/>
+                      <a:tailEnd/>
+                    </a:ln>
+                  </pic:spPr>
+                </pic:pic>
+              </a:graphicData>
+            </a:graphic>
+          </wp:inline>
+        </w:drawing>
+      </w:r>
+    </w:p>
+    <w:p>
+      <w:pPr>
+        <w:pStyle w:val="BodyText"/>
+      </w:pPr>
+      <w:r>
+        <w:drawing>
+          <wp:inline>
+            <wp:extent cx="3810000" cy="2540000"/>
+            <wp:effectExtent b="0" l="0" r="0" t="0"/>
+            <wp:docPr descr="" title="" id="1" name="Picture"/>
+            <a:graphic>
+              <a:graphicData uri="http://schemas.openxmlformats.org/drawingml/2006/picture">
+                <pic:pic>
+                  <pic:nvPicPr>
                     <pic:cNvPr descr="2021-02-senegal-plots/survey2020-hospital-icu-1.tiff" id="0" name="Picture"/>
                     <pic:cNvPicPr>
                       <a:picLocks noChangeArrowheads="1" noChangeAspect="1"/>
                     </pic:cNvPicPr>
                   </pic:nvPicPr>
                   <pic:blipFill>
-                    <a:blip r:embed="rId29"/>
+                    <a:blip r:embed="rId33"/>
                     <a:stretch>
                       <a:fillRect/>
                     </a:stretch>

</xml_diff>